<commit_message>
Updated script to produce two figures
</commit_message>
<xml_diff>
--- a/analysis/templates/template.docx
+++ b/analysis/templates/template.docx
@@ -1,6 +1,6 @@
 
 <file path=word/document.xml><?xml version="1.0" encoding="utf-8"?>
-<w:document xmlns:wpc="http://schemas.microsoft.com/office/word/2010/wordprocessingCanvas" xmlns:cx="http://schemas.microsoft.com/office/drawing/2014/chartex" xmlns:cx1="http://schemas.microsoft.com/office/drawing/2015/9/8/chartex" xmlns:cx2="http://schemas.microsoft.com/office/drawing/2015/10/21/chartex" xmlns:cx3="http://schemas.microsoft.com/office/drawing/2016/5/9/chartex" xmlns:cx4="http://schemas.microsoft.com/office/drawing/2016/5/10/chartex" xmlns:cx5="http://schemas.microsoft.com/office/drawing/2016/5/11/chartex" xmlns:cx6="http://schemas.microsoft.com/office/drawing/2016/5/12/chartex" xmlns:cx7="http://schemas.microsoft.com/office/drawing/2016/5/13/chartex" xmlns:cx8="http://schemas.microsoft.com/office/drawing/2016/5/14/chartex" xmlns:mc="http://schemas.openxmlformats.org/markup-compatibility/2006" xmlns:aink="http://schemas.microsoft.com/office/drawing/2016/ink" xmlns:am3d="http://schemas.microsoft.com/office/drawing/2017/model3d" xmlns:o="urn:schemas-microsoft-com:office:office" xmlns:r="http://schemas.openxmlformats.org/officeDocument/2006/relationships" xmlns:m="http://schemas.openxmlformats.org/officeDocument/2006/math" xmlns:v="urn:schemas-microsoft-com:vml" xmlns:wp14="http://schemas.microsoft.com/office/word/2010/wordprocessingDrawing" xmlns:wp="http://schemas.openxmlformats.org/drawingml/2006/wordprocessingDrawing" xmlns:w10="urn:schemas-microsoft-com:office:word" xmlns:w="http://schemas.openxmlformats.org/wordprocessingml/2006/main" xmlns:w14="http://schemas.microsoft.com/office/word/2010/wordml" xmlns:w15="http://schemas.microsoft.com/office/word/2012/wordml" xmlns:w16cex="http://schemas.microsoft.com/office/word/2018/wordml/cex" xmlns:w16cid="http://schemas.microsoft.com/office/word/2016/wordml/cid" xmlns:w16="http://schemas.microsoft.com/office/word/2018/wordml" xmlns:w16se="http://schemas.microsoft.com/office/word/2015/wordml/symex" xmlns:wpg="http://schemas.microsoft.com/office/word/2010/wordprocessingGroup" xmlns:wpi="http://schemas.microsoft.com/office/word/2010/wordprocessingInk" xmlns:wne="http://schemas.microsoft.com/office/word/2006/wordml" xmlns:wps="http://schemas.microsoft.com/office/word/2010/wordprocessingShape" mc:Ignorable="w14 w15 w16se w16cid w16 w16cex wp14">
+<w:document xmlns:wpc="http://schemas.microsoft.com/office/word/2010/wordprocessingCanvas" xmlns:mc="http://schemas.openxmlformats.org/markup-compatibility/2006" xmlns:o="urn:schemas-microsoft-com:office:office" xmlns:r="http://schemas.openxmlformats.org/officeDocument/2006/relationships" xmlns:m="http://schemas.openxmlformats.org/officeDocument/2006/math" xmlns:v="urn:schemas-microsoft-com:vml" xmlns:wp14="http://schemas.microsoft.com/office/word/2010/wordprocessingDrawing" xmlns:wp="http://schemas.openxmlformats.org/drawingml/2006/wordprocessingDrawing" xmlns:w10="urn:schemas-microsoft-com:office:word" xmlns:w="http://schemas.openxmlformats.org/wordprocessingml/2006/main" xmlns:w14="http://schemas.microsoft.com/office/word/2010/wordml" xmlns:wpg="http://schemas.microsoft.com/office/word/2010/wordprocessingGroup" xmlns:wpi="http://schemas.microsoft.com/office/word/2010/wordprocessingInk" xmlns:wne="http://schemas.microsoft.com/office/word/2006/wordml" xmlns:wps="http://schemas.microsoft.com/office/word/2010/wordprocessingShape" mc:Ignorable="w14 wp14">
   <w:body>
     <w:p>
       <w:pPr>
@@ -14,6 +14,8 @@
       <w:pPr>
         <w:pStyle w:val="Author"/>
       </w:pPr>
+      <w:bookmarkStart w:id="0" w:name="_GoBack"/>
+      <w:bookmarkEnd w:id="0"/>
       <w:r>
         <w:t>author 1</w:t>
       </w:r>
@@ -46,8 +48,8 @@
       <w:pPr>
         <w:pStyle w:val="Heading1"/>
       </w:pPr>
-      <w:bookmarkStart w:id="0" w:name="heading-1"/>
-      <w:bookmarkEnd w:id="0"/>
+      <w:bookmarkStart w:id="1" w:name="heading-1"/>
+      <w:bookmarkEnd w:id="1"/>
       <w:r>
         <w:t>Heading 1</w:t>
       </w:r>
@@ -56,8 +58,8 @@
       <w:pPr>
         <w:pStyle w:val="Heading2"/>
       </w:pPr>
-      <w:bookmarkStart w:id="1" w:name="heading-2"/>
-      <w:bookmarkEnd w:id="1"/>
+      <w:bookmarkStart w:id="2" w:name="heading-2"/>
+      <w:bookmarkEnd w:id="2"/>
       <w:r>
         <w:t>Heading 2</w:t>
       </w:r>
@@ -66,8 +68,8 @@
       <w:pPr>
         <w:pStyle w:val="Heading3"/>
       </w:pPr>
-      <w:bookmarkStart w:id="2" w:name="heading-3"/>
-      <w:bookmarkEnd w:id="2"/>
+      <w:bookmarkStart w:id="3" w:name="heading-3"/>
+      <w:bookmarkEnd w:id="3"/>
       <w:r>
         <w:t>Heading 3</w:t>
       </w:r>
@@ -76,8 +78,8 @@
       <w:pPr>
         <w:pStyle w:val="Heading4"/>
       </w:pPr>
-      <w:bookmarkStart w:id="3" w:name="heading-4"/>
-      <w:bookmarkEnd w:id="3"/>
+      <w:bookmarkStart w:id="4" w:name="heading-4"/>
+      <w:bookmarkEnd w:id="4"/>
       <w:r>
         <w:t>Heading 4</w:t>
       </w:r>
@@ -86,8 +88,8 @@
       <w:pPr>
         <w:pStyle w:val="Heading5"/>
       </w:pPr>
-      <w:bookmarkStart w:id="4" w:name="heading-5---this-is-for-the-page-break-w"/>
-      <w:bookmarkEnd w:id="4"/>
+      <w:bookmarkStart w:id="5" w:name="heading-5---this-is-for-the-page-break-w"/>
+      <w:bookmarkEnd w:id="5"/>
       <w:r>
         <w:lastRenderedPageBreak/>
         <w:t>Heading 5 - this is for the page break with MS Word</w:t>
@@ -209,7 +211,7 @@
       <w:r>
         <w:t xml:space="preserve">See here for more information: </w:t>
       </w:r>
-      <w:hyperlink r:id="rId8">
+      <w:hyperlink r:id="rId9">
         <w:r>
           <w:rPr>
             <w:rStyle w:val="Hyperlink"/>
@@ -230,7 +232,7 @@
 </file>
 
 <file path=word/endnotes.xml><?xml version="1.0" encoding="utf-8"?>
-<w:endnotes xmlns:wpc="http://schemas.microsoft.com/office/word/2010/wordprocessingCanvas" xmlns:cx="http://schemas.microsoft.com/office/drawing/2014/chartex" xmlns:cx1="http://schemas.microsoft.com/office/drawing/2015/9/8/chartex" xmlns:cx2="http://schemas.microsoft.com/office/drawing/2015/10/21/chartex" xmlns:cx3="http://schemas.microsoft.com/office/drawing/2016/5/9/chartex" xmlns:cx4="http://schemas.microsoft.com/office/drawing/2016/5/10/chartex" xmlns:cx5="http://schemas.microsoft.com/office/drawing/2016/5/11/chartex" xmlns:cx6="http://schemas.microsoft.com/office/drawing/2016/5/12/chartex" xmlns:cx7="http://schemas.microsoft.com/office/drawing/2016/5/13/chartex" xmlns:cx8="http://schemas.microsoft.com/office/drawing/2016/5/14/chartex" xmlns:mc="http://schemas.openxmlformats.org/markup-compatibility/2006" xmlns:aink="http://schemas.microsoft.com/office/drawing/2016/ink" xmlns:am3d="http://schemas.microsoft.com/office/drawing/2017/model3d" xmlns:o="urn:schemas-microsoft-com:office:office" xmlns:r="http://schemas.openxmlformats.org/officeDocument/2006/relationships" xmlns:m="http://schemas.openxmlformats.org/officeDocument/2006/math" xmlns:v="urn:schemas-microsoft-com:vml" xmlns:wp14="http://schemas.microsoft.com/office/word/2010/wordprocessingDrawing" xmlns:wp="http://schemas.openxmlformats.org/drawingml/2006/wordprocessingDrawing" xmlns:w10="urn:schemas-microsoft-com:office:word" xmlns:w="http://schemas.openxmlformats.org/wordprocessingml/2006/main" xmlns:w14="http://schemas.microsoft.com/office/word/2010/wordml" xmlns:w15="http://schemas.microsoft.com/office/word/2012/wordml" xmlns:w16cex="http://schemas.microsoft.com/office/word/2018/wordml/cex" xmlns:w16cid="http://schemas.microsoft.com/office/word/2016/wordml/cid" xmlns:w16="http://schemas.microsoft.com/office/word/2018/wordml" xmlns:w16se="http://schemas.microsoft.com/office/word/2015/wordml/symex" xmlns:wpg="http://schemas.microsoft.com/office/word/2010/wordprocessingGroup" xmlns:wpi="http://schemas.microsoft.com/office/word/2010/wordprocessingInk" xmlns:wne="http://schemas.microsoft.com/office/word/2006/wordml" xmlns:wps="http://schemas.microsoft.com/office/word/2010/wordprocessingShape" mc:Ignorable="w14 w15 w16se w16cid w16 w16cex wp14">
+<w:endnotes xmlns:wpc="http://schemas.microsoft.com/office/word/2010/wordprocessingCanvas" xmlns:mc="http://schemas.openxmlformats.org/markup-compatibility/2006" xmlns:o="urn:schemas-microsoft-com:office:office" xmlns:r="http://schemas.openxmlformats.org/officeDocument/2006/relationships" xmlns:m="http://schemas.openxmlformats.org/officeDocument/2006/math" xmlns:v="urn:schemas-microsoft-com:vml" xmlns:wp14="http://schemas.microsoft.com/office/word/2010/wordprocessingDrawing" xmlns:wp="http://schemas.openxmlformats.org/drawingml/2006/wordprocessingDrawing" xmlns:w10="urn:schemas-microsoft-com:office:word" xmlns:w="http://schemas.openxmlformats.org/wordprocessingml/2006/main" xmlns:w14="http://schemas.microsoft.com/office/word/2010/wordml" xmlns:wpg="http://schemas.microsoft.com/office/word/2010/wordprocessingGroup" xmlns:wpi="http://schemas.microsoft.com/office/word/2010/wordprocessingInk" xmlns:wne="http://schemas.microsoft.com/office/word/2006/wordml" xmlns:wps="http://schemas.microsoft.com/office/word/2010/wordprocessingShape" mc:Ignorable="w14 wp14">
   <w:endnote w:type="separator" w:id="-1">
     <w:p>
       <w:pPr>
@@ -255,7 +257,7 @@
 </file>
 
 <file path=word/footnotes.xml><?xml version="1.0" encoding="utf-8"?>
-<w:footnotes xmlns:wpc="http://schemas.microsoft.com/office/word/2010/wordprocessingCanvas" xmlns:cx="http://schemas.microsoft.com/office/drawing/2014/chartex" xmlns:cx1="http://schemas.microsoft.com/office/drawing/2015/9/8/chartex" xmlns:cx2="http://schemas.microsoft.com/office/drawing/2015/10/21/chartex" xmlns:cx3="http://schemas.microsoft.com/office/drawing/2016/5/9/chartex" xmlns:cx4="http://schemas.microsoft.com/office/drawing/2016/5/10/chartex" xmlns:cx5="http://schemas.microsoft.com/office/drawing/2016/5/11/chartex" xmlns:cx6="http://schemas.microsoft.com/office/drawing/2016/5/12/chartex" xmlns:cx7="http://schemas.microsoft.com/office/drawing/2016/5/13/chartex" xmlns:cx8="http://schemas.microsoft.com/office/drawing/2016/5/14/chartex" xmlns:mc="http://schemas.openxmlformats.org/markup-compatibility/2006" xmlns:aink="http://schemas.microsoft.com/office/drawing/2016/ink" xmlns:am3d="http://schemas.microsoft.com/office/drawing/2017/model3d" xmlns:o="urn:schemas-microsoft-com:office:office" xmlns:r="http://schemas.openxmlformats.org/officeDocument/2006/relationships" xmlns:m="http://schemas.openxmlformats.org/officeDocument/2006/math" xmlns:v="urn:schemas-microsoft-com:vml" xmlns:wp14="http://schemas.microsoft.com/office/word/2010/wordprocessingDrawing" xmlns:wp="http://schemas.openxmlformats.org/drawingml/2006/wordprocessingDrawing" xmlns:w10="urn:schemas-microsoft-com:office:word" xmlns:w="http://schemas.openxmlformats.org/wordprocessingml/2006/main" xmlns:w14="http://schemas.microsoft.com/office/word/2010/wordml" xmlns:w15="http://schemas.microsoft.com/office/word/2012/wordml" xmlns:w16cex="http://schemas.microsoft.com/office/word/2018/wordml/cex" xmlns:w16cid="http://schemas.microsoft.com/office/word/2016/wordml/cid" xmlns:w16="http://schemas.microsoft.com/office/word/2018/wordml" xmlns:w16se="http://schemas.microsoft.com/office/word/2015/wordml/symex" xmlns:wpg="http://schemas.microsoft.com/office/word/2010/wordprocessingGroup" xmlns:wpi="http://schemas.microsoft.com/office/word/2010/wordprocessingInk" xmlns:wne="http://schemas.microsoft.com/office/word/2006/wordml" xmlns:wps="http://schemas.microsoft.com/office/word/2010/wordprocessingShape" mc:Ignorable="w14 w15 w16se w16cid w16 w16cex wp14">
+<w:footnotes xmlns:wpc="http://schemas.microsoft.com/office/word/2010/wordprocessingCanvas" xmlns:mc="http://schemas.openxmlformats.org/markup-compatibility/2006" xmlns:o="urn:schemas-microsoft-com:office:office" xmlns:r="http://schemas.openxmlformats.org/officeDocument/2006/relationships" xmlns:m="http://schemas.openxmlformats.org/officeDocument/2006/math" xmlns:v="urn:schemas-microsoft-com:vml" xmlns:wp14="http://schemas.microsoft.com/office/word/2010/wordprocessingDrawing" xmlns:wp="http://schemas.openxmlformats.org/drawingml/2006/wordprocessingDrawing" xmlns:w10="urn:schemas-microsoft-com:office:word" xmlns:w="http://schemas.openxmlformats.org/wordprocessingml/2006/main" xmlns:w14="http://schemas.microsoft.com/office/word/2010/wordml" xmlns:wpg="http://schemas.microsoft.com/office/word/2010/wordprocessingGroup" xmlns:wpi="http://schemas.microsoft.com/office/word/2010/wordprocessingInk" xmlns:wne="http://schemas.microsoft.com/office/word/2006/wordml" xmlns:wps="http://schemas.microsoft.com/office/word/2010/wordprocessingShape" mc:Ignorable="w14 wp14">
   <w:footnote w:type="separator" w:id="-1">
     <w:p>
       <w:r>
@@ -274,8 +276,8 @@
 </file>
 
 <file path=word/numbering.xml><?xml version="1.0" encoding="utf-8"?>
-<w:numbering xmlns:wpc="http://schemas.microsoft.com/office/word/2010/wordprocessingCanvas" xmlns:cx="http://schemas.microsoft.com/office/drawing/2014/chartex" xmlns:cx1="http://schemas.microsoft.com/office/drawing/2015/9/8/chartex" xmlns:cx2="http://schemas.microsoft.com/office/drawing/2015/10/21/chartex" xmlns:cx3="http://schemas.microsoft.com/office/drawing/2016/5/9/chartex" xmlns:cx4="http://schemas.microsoft.com/office/drawing/2016/5/10/chartex" xmlns:cx5="http://schemas.microsoft.com/office/drawing/2016/5/11/chartex" xmlns:cx6="http://schemas.microsoft.com/office/drawing/2016/5/12/chartex" xmlns:cx7="http://schemas.microsoft.com/office/drawing/2016/5/13/chartex" xmlns:cx8="http://schemas.microsoft.com/office/drawing/2016/5/14/chartex" xmlns:mc="http://schemas.openxmlformats.org/markup-compatibility/2006" xmlns:aink="http://schemas.microsoft.com/office/drawing/2016/ink" xmlns:am3d="http://schemas.microsoft.com/office/drawing/2017/model3d" xmlns:o="urn:schemas-microsoft-com:office:office" xmlns:r="http://schemas.openxmlformats.org/officeDocument/2006/relationships" xmlns:m="http://schemas.openxmlformats.org/officeDocument/2006/math" xmlns:v="urn:schemas-microsoft-com:vml" xmlns:wp14="http://schemas.microsoft.com/office/word/2010/wordprocessingDrawing" xmlns:wp="http://schemas.openxmlformats.org/drawingml/2006/wordprocessingDrawing" xmlns:w10="urn:schemas-microsoft-com:office:word" xmlns:w="http://schemas.openxmlformats.org/wordprocessingml/2006/main" xmlns:w14="http://schemas.microsoft.com/office/word/2010/wordml" xmlns:w15="http://schemas.microsoft.com/office/word/2012/wordml" xmlns:w16cex="http://schemas.microsoft.com/office/word/2018/wordml/cex" xmlns:w16cid="http://schemas.microsoft.com/office/word/2016/wordml/cid" xmlns:w16="http://schemas.microsoft.com/office/word/2018/wordml" xmlns:w16se="http://schemas.microsoft.com/office/word/2015/wordml/symex" xmlns:wpg="http://schemas.microsoft.com/office/word/2010/wordprocessingGroup" xmlns:wpi="http://schemas.microsoft.com/office/word/2010/wordprocessingInk" xmlns:wne="http://schemas.microsoft.com/office/word/2006/wordml" xmlns:wps="http://schemas.microsoft.com/office/word/2010/wordprocessingShape" mc:Ignorable="w14 w15 w16se w16cid w16 w16cex wp14">
-  <w:abstractNum w:abstractNumId="0" w15:restartNumberingAfterBreak="0">
+<w:numbering xmlns:wpc="http://schemas.microsoft.com/office/word/2010/wordprocessingCanvas" xmlns:mc="http://schemas.openxmlformats.org/markup-compatibility/2006" xmlns:o="urn:schemas-microsoft-com:office:office" xmlns:r="http://schemas.openxmlformats.org/officeDocument/2006/relationships" xmlns:m="http://schemas.openxmlformats.org/officeDocument/2006/math" xmlns:v="urn:schemas-microsoft-com:vml" xmlns:wp14="http://schemas.microsoft.com/office/word/2010/wordprocessingDrawing" xmlns:wp="http://schemas.openxmlformats.org/drawingml/2006/wordprocessingDrawing" xmlns:w10="urn:schemas-microsoft-com:office:word" xmlns:w="http://schemas.openxmlformats.org/wordprocessingml/2006/main" xmlns:w14="http://schemas.microsoft.com/office/word/2010/wordml" xmlns:wpg="http://schemas.microsoft.com/office/word/2010/wordprocessingGroup" xmlns:wpi="http://schemas.microsoft.com/office/word/2010/wordprocessingInk" xmlns:wne="http://schemas.microsoft.com/office/word/2006/wordml" xmlns:wps="http://schemas.microsoft.com/office/word/2010/wordprocessingShape" mc:Ignorable="w14 wp14">
+  <w:abstractNum w:abstractNumId="0">
     <w:nsid w:val="95C299B2"/>
     <w:multiLevelType w:val="multilevel"/>
     <w:tmpl w:val="4A32D3E4"/>
@@ -367,7 +369,7 @@
       <w:lvlJc w:val="left"/>
     </w:lvl>
   </w:abstractNum>
-  <w:abstractNum w:abstractNumId="1" w15:restartNumberingAfterBreak="0">
+  <w:abstractNum w:abstractNumId="1">
     <w:nsid w:val="A7FBC57F"/>
     <w:multiLevelType w:val="multilevel"/>
     <w:tmpl w:val="313AFBD8"/>
@@ -459,7 +461,7 @@
       <w:lvlJc w:val="left"/>
     </w:lvl>
   </w:abstractNum>
-  <w:abstractNum w:abstractNumId="2" w15:restartNumberingAfterBreak="0">
+  <w:abstractNum w:abstractNumId="2">
     <w:nsid w:val="E17F69BA"/>
     <w:multiLevelType w:val="multilevel"/>
     <w:tmpl w:val="62AA6D94"/>
@@ -564,7 +566,7 @@
 </file>
 
 <file path=word/styles.xml><?xml version="1.0" encoding="utf-8"?>
-<w:styles xmlns:mc="http://schemas.openxmlformats.org/markup-compatibility/2006" xmlns:r="http://schemas.openxmlformats.org/officeDocument/2006/relationships" xmlns:w="http://schemas.openxmlformats.org/wordprocessingml/2006/main" xmlns:w14="http://schemas.microsoft.com/office/word/2010/wordml" xmlns:w15="http://schemas.microsoft.com/office/word/2012/wordml" xmlns:w16cex="http://schemas.microsoft.com/office/word/2018/wordml/cex" xmlns:w16cid="http://schemas.microsoft.com/office/word/2016/wordml/cid" xmlns:w16="http://schemas.microsoft.com/office/word/2018/wordml" xmlns:w16se="http://schemas.microsoft.com/office/word/2015/wordml/symex" mc:Ignorable="w14 w15 w16se w16cid w16 w16cex">
+<w:styles xmlns:mc="http://schemas.openxmlformats.org/markup-compatibility/2006" xmlns:r="http://schemas.openxmlformats.org/officeDocument/2006/relationships" xmlns:w="http://schemas.openxmlformats.org/wordprocessingml/2006/main" xmlns:w14="http://schemas.microsoft.com/office/word/2010/wordml" mc:Ignorable="w14">
   <w:docDefaults>
     <w:rPrDefault>
       <w:rPr>
@@ -580,354 +582,734 @@
       </w:pPr>
     </w:pPrDefault>
   </w:docDefaults>
-  <w:latentStyles w:defLockedState="0" w:defUIPriority="0" w:defSemiHidden="0" w:defUnhideWhenUsed="0" w:defQFormat="0" w:count="376">
-    <w:lsdException w:name="heading 2" w:semiHidden="1" w:unhideWhenUsed="1"/>
-    <w:lsdException w:name="heading 3" w:semiHidden="1" w:unhideWhenUsed="1"/>
-    <w:lsdException w:name="heading 4" w:semiHidden="1" w:unhideWhenUsed="1"/>
-    <w:lsdException w:name="heading 5" w:semiHidden="1" w:unhideWhenUsed="1"/>
-    <w:lsdException w:name="heading 6" w:semiHidden="1" w:unhideWhenUsed="1"/>
-    <w:lsdException w:name="heading 7" w:semiHidden="1" w:unhideWhenUsed="1"/>
-    <w:lsdException w:name="heading 8" w:semiHidden="1" w:unhideWhenUsed="1"/>
-    <w:lsdException w:name="heading 9" w:semiHidden="1" w:unhideWhenUsed="1"/>
-    <w:lsdException w:name="index 1" w:semiHidden="1" w:unhideWhenUsed="1"/>
-    <w:lsdException w:name="index 2" w:semiHidden="1" w:unhideWhenUsed="1"/>
-    <w:lsdException w:name="index 3" w:semiHidden="1" w:unhideWhenUsed="1"/>
-    <w:lsdException w:name="index 4" w:semiHidden="1" w:unhideWhenUsed="1"/>
-    <w:lsdException w:name="index 5" w:semiHidden="1" w:unhideWhenUsed="1"/>
-    <w:lsdException w:name="index 6" w:semiHidden="1" w:unhideWhenUsed="1"/>
-    <w:lsdException w:name="index 7" w:semiHidden="1" w:unhideWhenUsed="1"/>
-    <w:lsdException w:name="index 8" w:semiHidden="1" w:unhideWhenUsed="1"/>
-    <w:lsdException w:name="index 9" w:semiHidden="1" w:unhideWhenUsed="1"/>
-    <w:lsdException w:name="toc 1" w:semiHidden="1" w:unhideWhenUsed="1"/>
-    <w:lsdException w:name="toc 2" w:semiHidden="1" w:unhideWhenUsed="1"/>
-    <w:lsdException w:name="toc 3" w:semiHidden="1" w:unhideWhenUsed="1"/>
-    <w:lsdException w:name="toc 4" w:semiHidden="1" w:unhideWhenUsed="1"/>
-    <w:lsdException w:name="toc 5" w:semiHidden="1" w:unhideWhenUsed="1"/>
-    <w:lsdException w:name="toc 6" w:semiHidden="1" w:unhideWhenUsed="1"/>
-    <w:lsdException w:name="toc 7" w:semiHidden="1" w:unhideWhenUsed="1"/>
-    <w:lsdException w:name="toc 8" w:semiHidden="1" w:unhideWhenUsed="1"/>
-    <w:lsdException w:name="toc 9" w:semiHidden="1" w:unhideWhenUsed="1"/>
-    <w:lsdException w:name="Normal Indent" w:semiHidden="1" w:unhideWhenUsed="1"/>
-    <w:lsdException w:name="footnote text" w:semiHidden="1" w:unhideWhenUsed="1"/>
-    <w:lsdException w:name="annotation text" w:semiHidden="1" w:unhideWhenUsed="1"/>
-    <w:lsdException w:name="header" w:semiHidden="1" w:unhideWhenUsed="1"/>
-    <w:lsdException w:name="footer" w:semiHidden="1" w:unhideWhenUsed="1"/>
-    <w:lsdException w:name="index heading" w:semiHidden="1" w:unhideWhenUsed="1"/>
-    <w:lsdException w:name="caption" w:semiHidden="1" w:unhideWhenUsed="1"/>
-    <w:lsdException w:name="table of figures" w:semiHidden="1" w:unhideWhenUsed="1"/>
-    <w:lsdException w:name="envelope address" w:semiHidden="1" w:unhideWhenUsed="1"/>
-    <w:lsdException w:name="envelope return" w:semiHidden="1" w:unhideWhenUsed="1"/>
-    <w:lsdException w:name="footnote reference" w:semiHidden="1" w:unhideWhenUsed="1"/>
-    <w:lsdException w:name="annotation reference" w:semiHidden="1" w:unhideWhenUsed="1"/>
-    <w:lsdException w:name="line number" w:semiHidden="1" w:unhideWhenUsed="1"/>
-    <w:lsdException w:name="page number" w:semiHidden="1" w:unhideWhenUsed="1"/>
-    <w:lsdException w:name="endnote reference" w:semiHidden="1" w:unhideWhenUsed="1"/>
-    <w:lsdException w:name="endnote text" w:semiHidden="1" w:unhideWhenUsed="1"/>
-    <w:lsdException w:name="macro" w:semiHidden="1" w:unhideWhenUsed="1"/>
-    <w:lsdException w:name="toa heading" w:semiHidden="1" w:unhideWhenUsed="1"/>
-    <w:lsdException w:name="List Number" w:semiHidden="1" w:unhideWhenUsed="1"/>
-    <w:lsdException w:name="List 2" w:semiHidden="1" w:unhideWhenUsed="1"/>
-    <w:lsdException w:name="List 3" w:semiHidden="1" w:unhideWhenUsed="1"/>
-    <w:lsdException w:name="List 4" w:semiHidden="1" w:unhideWhenUsed="1"/>
-    <w:lsdException w:name="List 5" w:semiHidden="1" w:unhideWhenUsed="1"/>
-    <w:lsdException w:name="List Bullet 2" w:semiHidden="1" w:unhideWhenUsed="1"/>
-    <w:lsdException w:name="List Bullet 3" w:semiHidden="1" w:unhideWhenUsed="1"/>
-    <w:lsdException w:name="List Bullet 4" w:semiHidden="1" w:unhideWhenUsed="1"/>
-    <w:lsdException w:name="List Bullet 5" w:semiHidden="1" w:unhideWhenUsed="1"/>
-    <w:lsdException w:name="List Number 2" w:semiHidden="1" w:unhideWhenUsed="1"/>
-    <w:lsdException w:name="List Number 3" w:semiHidden="1" w:unhideWhenUsed="1"/>
-    <w:lsdException w:name="List Number 4" w:semiHidden="1" w:unhideWhenUsed="1"/>
-    <w:lsdException w:name="List Number 5" w:semiHidden="1" w:unhideWhenUsed="1"/>
-    <w:lsdException w:name="Closing" w:semiHidden="1" w:unhideWhenUsed="1"/>
-    <w:lsdException w:name="Signature" w:semiHidden="1" w:unhideWhenUsed="1"/>
-    <w:lsdException w:name="Default Paragraph Font" w:semiHidden="1" w:unhideWhenUsed="1"/>
-    <w:lsdException w:name="Body Text" w:semiHidden="1" w:unhideWhenUsed="1"/>
-    <w:lsdException w:name="Body Text Indent" w:semiHidden="1" w:unhideWhenUsed="1"/>
-    <w:lsdException w:name="List Continue" w:semiHidden="1" w:unhideWhenUsed="1"/>
-    <w:lsdException w:name="Message Header" w:semiHidden="1" w:unhideWhenUsed="1"/>
-    <w:lsdException w:name="Salutation" w:semiHidden="1" w:unhideWhenUsed="1"/>
-    <w:lsdException w:name="Date" w:semiHidden="1" w:unhideWhenUsed="1"/>
-    <w:lsdException w:name="Body Text First Indent" w:semiHidden="1" w:unhideWhenUsed="1"/>
-    <w:lsdException w:name="Body Text First Indent 2" w:semiHidden="1" w:unhideWhenUsed="1"/>
-    <w:lsdException w:name="Note Heading" w:semiHidden="1" w:unhideWhenUsed="1"/>
-    <w:lsdException w:name="Body Text 2" w:semiHidden="1" w:unhideWhenUsed="1"/>
-    <w:lsdException w:name="Body Text 3" w:semiHidden="1" w:unhideWhenUsed="1"/>
-    <w:lsdException w:name="Body Text Indent 2" w:semiHidden="1" w:unhideWhenUsed="1"/>
-    <w:lsdException w:name="Body Text Indent 3" w:semiHidden="1" w:unhideWhenUsed="1"/>
-    <w:lsdException w:name="Block Text" w:semiHidden="1" w:unhideWhenUsed="1"/>
-    <w:lsdException w:name="Hyperlink" w:semiHidden="1" w:unhideWhenUsed="1"/>
-    <w:lsdException w:name="FollowedHyperlink" w:semiHidden="1" w:unhideWhenUsed="1"/>
-    <w:lsdException w:name="Document Map" w:semiHidden="1" w:unhideWhenUsed="1"/>
-    <w:lsdException w:name="Plain Text" w:semiHidden="1" w:unhideWhenUsed="1"/>
-    <w:lsdException w:name="E-mail Signature" w:semiHidden="1" w:unhideWhenUsed="1"/>
-    <w:lsdException w:name="HTML Top of Form" w:semiHidden="1" w:unhideWhenUsed="1"/>
-    <w:lsdException w:name="HTML Bottom of Form" w:semiHidden="1" w:unhideWhenUsed="1"/>
-    <w:lsdException w:name="Normal (Web)" w:semiHidden="1" w:unhideWhenUsed="1"/>
-    <w:lsdException w:name="HTML Acronym" w:semiHidden="1" w:unhideWhenUsed="1"/>
-    <w:lsdException w:name="HTML Address" w:semiHidden="1" w:unhideWhenUsed="1"/>
-    <w:lsdException w:name="HTML Cite" w:semiHidden="1" w:unhideWhenUsed="1"/>
-    <w:lsdException w:name="HTML Code" w:semiHidden="1" w:unhideWhenUsed="1"/>
-    <w:lsdException w:name="HTML Definition" w:semiHidden="1" w:unhideWhenUsed="1"/>
-    <w:lsdException w:name="HTML Keyboard" w:semiHidden="1" w:unhideWhenUsed="1"/>
-    <w:lsdException w:name="HTML Preformatted" w:semiHidden="1" w:unhideWhenUsed="1"/>
-    <w:lsdException w:name="HTML Sample" w:semiHidden="1" w:unhideWhenUsed="1"/>
-    <w:lsdException w:name="HTML Typewriter" w:semiHidden="1" w:unhideWhenUsed="1"/>
-    <w:lsdException w:name="HTML Variable" w:semiHidden="1" w:unhideWhenUsed="1"/>
-    <w:lsdException w:name="Normal Table" w:semiHidden="1" w:unhideWhenUsed="1"/>
-    <w:lsdException w:name="annotation subject" w:semiHidden="1" w:unhideWhenUsed="1"/>
-    <w:lsdException w:name="No List" w:semiHidden="1" w:unhideWhenUsed="1"/>
-    <w:lsdException w:name="Outline List 1" w:semiHidden="1" w:unhideWhenUsed="1"/>
-    <w:lsdException w:name="Outline List 2" w:semiHidden="1" w:unhideWhenUsed="1"/>
-    <w:lsdException w:name="Outline List 3" w:semiHidden="1" w:unhideWhenUsed="1"/>
-    <w:lsdException w:name="Table Simple 1" w:semiHidden="1" w:unhideWhenUsed="1"/>
-    <w:lsdException w:name="Table Simple 2" w:semiHidden="1" w:unhideWhenUsed="1"/>
-    <w:lsdException w:name="Table Simple 3" w:semiHidden="1" w:unhideWhenUsed="1"/>
-    <w:lsdException w:name="Table Classic 1" w:semiHidden="1" w:unhideWhenUsed="1"/>
-    <w:lsdException w:name="Table Classic 2" w:semiHidden="1" w:unhideWhenUsed="1"/>
-    <w:lsdException w:name="Table Classic 3" w:semiHidden="1" w:unhideWhenUsed="1"/>
-    <w:lsdException w:name="Table Classic 4" w:semiHidden="1" w:unhideWhenUsed="1"/>
-    <w:lsdException w:name="Table Colorful 1" w:semiHidden="1" w:unhideWhenUsed="1"/>
-    <w:lsdException w:name="Table Colorful 2" w:semiHidden="1" w:unhideWhenUsed="1"/>
-    <w:lsdException w:name="Table Colorful 3" w:semiHidden="1" w:unhideWhenUsed="1"/>
-    <w:lsdException w:name="Table Columns 1" w:semiHidden="1" w:unhideWhenUsed="1"/>
-    <w:lsdException w:name="Table Columns 2" w:semiHidden="1" w:unhideWhenUsed="1"/>
-    <w:lsdException w:name="Table Columns 3" w:semiHidden="1" w:unhideWhenUsed="1"/>
-    <w:lsdException w:name="Table Columns 4" w:semiHidden="1" w:unhideWhenUsed="1"/>
-    <w:lsdException w:name="Table Columns 5" w:semiHidden="1" w:unhideWhenUsed="1"/>
-    <w:lsdException w:name="Table Grid 1" w:semiHidden="1" w:unhideWhenUsed="1"/>
-    <w:lsdException w:name="Table Grid 2" w:semiHidden="1" w:unhideWhenUsed="1"/>
-    <w:lsdException w:name="Table Grid 3" w:semiHidden="1" w:unhideWhenUsed="1"/>
-    <w:lsdException w:name="Table Grid 4" w:semiHidden="1" w:unhideWhenUsed="1"/>
-    <w:lsdException w:name="Table Grid 5" w:semiHidden="1" w:unhideWhenUsed="1"/>
-    <w:lsdException w:name="Table Grid 6" w:semiHidden="1" w:unhideWhenUsed="1"/>
-    <w:lsdException w:name="Table Grid 7" w:semiHidden="1" w:unhideWhenUsed="1"/>
-    <w:lsdException w:name="Table Grid 8" w:semiHidden="1" w:unhideWhenUsed="1"/>
-    <w:lsdException w:name="Table List 1" w:semiHidden="1" w:unhideWhenUsed="1"/>
-    <w:lsdException w:name="Table List 2" w:semiHidden="1" w:unhideWhenUsed="1"/>
-    <w:lsdException w:name="Table List 3" w:semiHidden="1" w:unhideWhenUsed="1"/>
-    <w:lsdException w:name="Table List 4" w:semiHidden="1" w:unhideWhenUsed="1"/>
-    <w:lsdException w:name="Table List 5" w:semiHidden="1" w:unhideWhenUsed="1"/>
-    <w:lsdException w:name="Table List 6" w:semiHidden="1" w:unhideWhenUsed="1"/>
-    <w:lsdException w:name="Table List 7" w:semiHidden="1" w:unhideWhenUsed="1"/>
-    <w:lsdException w:name="Table List 8" w:semiHidden="1" w:unhideWhenUsed="1"/>
-    <w:lsdException w:name="Table 3D effects 1" w:semiHidden="1" w:unhideWhenUsed="1"/>
-    <w:lsdException w:name="Table 3D effects 2" w:semiHidden="1" w:unhideWhenUsed="1"/>
-    <w:lsdException w:name="Table 3D effects 3" w:semiHidden="1" w:unhideWhenUsed="1"/>
-    <w:lsdException w:name="Table Contemporary" w:semiHidden="1" w:unhideWhenUsed="1"/>
-    <w:lsdException w:name="Table Elegant" w:semiHidden="1" w:unhideWhenUsed="1"/>
-    <w:lsdException w:name="Table Professional" w:semiHidden="1" w:unhideWhenUsed="1"/>
-    <w:lsdException w:name="Table Subtle 1" w:semiHidden="1" w:unhideWhenUsed="1"/>
-    <w:lsdException w:name="Table Subtle 2" w:semiHidden="1" w:unhideWhenUsed="1"/>
-    <w:lsdException w:name="Table Web 1" w:semiHidden="1" w:unhideWhenUsed="1"/>
-    <w:lsdException w:name="Light Shading"/>
-    <w:lsdException w:name="Light List"/>
-    <w:lsdException w:name="Light Grid"/>
-    <w:lsdException w:name="Medium Shading 1"/>
-    <w:lsdException w:name="Medium Shading 2"/>
-    <w:lsdException w:name="Medium List 1"/>
-    <w:lsdException w:name="Medium List 2"/>
-    <w:lsdException w:name="Medium Grid 1"/>
-    <w:lsdException w:name="Medium Grid 2"/>
-    <w:lsdException w:name="Medium Grid 3"/>
-    <w:lsdException w:name="Dark List"/>
-    <w:lsdException w:name="Colorful Shading"/>
-    <w:lsdException w:name="Colorful List"/>
-    <w:lsdException w:name="Colorful Grid"/>
-    <w:lsdException w:name="Light Shading Accent 1"/>
-    <w:lsdException w:name="Light List Accent 1"/>
-    <w:lsdException w:name="Light Grid Accent 1"/>
-    <w:lsdException w:name="Medium Shading 1 Accent 1"/>
-    <w:lsdException w:name="Medium Shading 2 Accent 1"/>
-    <w:lsdException w:name="Medium List 1 Accent 1"/>
-    <w:lsdException w:name="Revision" w:semiHidden="1"/>
-    <w:lsdException w:name="Medium List 2 Accent 1"/>
-    <w:lsdException w:name="Medium Grid 1 Accent 1"/>
-    <w:lsdException w:name="Medium Grid 2 Accent 1"/>
-    <w:lsdException w:name="Medium Grid 3 Accent 1"/>
-    <w:lsdException w:name="Dark List Accent 1"/>
-    <w:lsdException w:name="Colorful Shading Accent 1"/>
-    <w:lsdException w:name="Colorful List Accent 1"/>
-    <w:lsdException w:name="Colorful Grid Accent 1"/>
-    <w:lsdException w:name="Light Shading Accent 2"/>
-    <w:lsdException w:name="Light List Accent 2"/>
-    <w:lsdException w:name="Light Grid Accent 2"/>
-    <w:lsdException w:name="Medium Shading 1 Accent 2"/>
-    <w:lsdException w:name="Medium Shading 2 Accent 2"/>
-    <w:lsdException w:name="Medium List 1 Accent 2"/>
-    <w:lsdException w:name="Medium List 2 Accent 2"/>
-    <w:lsdException w:name="Medium Grid 1 Accent 2"/>
-    <w:lsdException w:name="Medium Grid 2 Accent 2"/>
-    <w:lsdException w:name="Medium Grid 3 Accent 2"/>
-    <w:lsdException w:name="Dark List Accent 2"/>
-    <w:lsdException w:name="Colorful Shading Accent 2"/>
-    <w:lsdException w:name="Colorful List Accent 2"/>
-    <w:lsdException w:name="Colorful Grid Accent 2"/>
-    <w:lsdException w:name="Light Shading Accent 3"/>
-    <w:lsdException w:name="Light List Accent 3"/>
-    <w:lsdException w:name="Light Grid Accent 3"/>
-    <w:lsdException w:name="Medium Shading 1 Accent 3"/>
-    <w:lsdException w:name="Medium Shading 2 Accent 3"/>
-    <w:lsdException w:name="Medium List 1 Accent 3"/>
-    <w:lsdException w:name="Medium List 2 Accent 3"/>
-    <w:lsdException w:name="Medium Grid 1 Accent 3"/>
-    <w:lsdException w:name="Medium Grid 2 Accent 3"/>
-    <w:lsdException w:name="Medium Grid 3 Accent 3"/>
-    <w:lsdException w:name="Dark List Accent 3"/>
-    <w:lsdException w:name="Colorful Shading Accent 3"/>
-    <w:lsdException w:name="Colorful List Accent 3"/>
-    <w:lsdException w:name="Colorful Grid Accent 3"/>
-    <w:lsdException w:name="Light Shading Accent 4"/>
-    <w:lsdException w:name="Light List Accent 4"/>
-    <w:lsdException w:name="Light Grid Accent 4"/>
-    <w:lsdException w:name="Medium Shading 1 Accent 4"/>
-    <w:lsdException w:name="Medium Shading 2 Accent 4"/>
-    <w:lsdException w:name="Medium List 1 Accent 4"/>
-    <w:lsdException w:name="Medium List 2 Accent 4"/>
-    <w:lsdException w:name="Medium Grid 1 Accent 4"/>
-    <w:lsdException w:name="Medium Grid 2 Accent 4"/>
-    <w:lsdException w:name="Medium Grid 3 Accent 4"/>
-    <w:lsdException w:name="Dark List Accent 4"/>
-    <w:lsdException w:name="Colorful Shading Accent 4"/>
-    <w:lsdException w:name="Colorful List Accent 4"/>
-    <w:lsdException w:name="Colorful Grid Accent 4"/>
-    <w:lsdException w:name="Light Shading Accent 5"/>
-    <w:lsdException w:name="Light List Accent 5"/>
-    <w:lsdException w:name="Light Grid Accent 5"/>
-    <w:lsdException w:name="Medium Shading 1 Accent 5"/>
-    <w:lsdException w:name="Medium Shading 2 Accent 5"/>
-    <w:lsdException w:name="Medium List 1 Accent 5"/>
-    <w:lsdException w:name="Medium List 2 Accent 5"/>
-    <w:lsdException w:name="Medium Grid 1 Accent 5"/>
-    <w:lsdException w:name="Medium Grid 2 Accent 5"/>
-    <w:lsdException w:name="Medium Grid 3 Accent 5"/>
-    <w:lsdException w:name="Dark List Accent 5"/>
-    <w:lsdException w:name="Colorful Shading Accent 5"/>
-    <w:lsdException w:name="Colorful List Accent 5"/>
-    <w:lsdException w:name="Colorful Grid Accent 5"/>
-    <w:lsdException w:name="Light Shading Accent 6"/>
-    <w:lsdException w:name="Light List Accent 6"/>
-    <w:lsdException w:name="Light Grid Accent 6"/>
-    <w:lsdException w:name="Medium Shading 1 Accent 6"/>
-    <w:lsdException w:name="Medium Shading 2 Accent 6"/>
-    <w:lsdException w:name="Medium List 1 Accent 6"/>
-    <w:lsdException w:name="Medium List 2 Accent 6"/>
-    <w:lsdException w:name="Medium Grid 1 Accent 6"/>
-    <w:lsdException w:name="Medium Grid 2 Accent 6"/>
-    <w:lsdException w:name="Medium Grid 3 Accent 6"/>
-    <w:lsdException w:name="Dark List Accent 6"/>
-    <w:lsdException w:name="Colorful Shading Accent 6"/>
-    <w:lsdException w:name="Colorful List Accent 6"/>
-    <w:lsdException w:name="Colorful Grid Accent 6"/>
-    <w:lsdException w:name="Plain Table 1" w:uiPriority="41"/>
-    <w:lsdException w:name="Plain Table 2" w:uiPriority="42"/>
-    <w:lsdException w:name="Plain Table 3" w:uiPriority="43"/>
-    <w:lsdException w:name="Plain Table 4" w:uiPriority="44"/>
-    <w:lsdException w:name="Plain Table 5" w:uiPriority="45"/>
-    <w:lsdException w:name="Grid Table Light" w:uiPriority="40"/>
-    <w:lsdException w:name="Grid Table 1 Light" w:uiPriority="46"/>
-    <w:lsdException w:name="Grid Table 2" w:uiPriority="47"/>
-    <w:lsdException w:name="Grid Table 3" w:uiPriority="48"/>
-    <w:lsdException w:name="Grid Table 4" w:uiPriority="49"/>
-    <w:lsdException w:name="Grid Table 5 Dark" w:uiPriority="50"/>
-    <w:lsdException w:name="Grid Table 6 Colorful" w:uiPriority="51"/>
-    <w:lsdException w:name="Grid Table 7 Colorful" w:uiPriority="52"/>
-    <w:lsdException w:name="Grid Table 1 Light Accent 1" w:uiPriority="46"/>
-    <w:lsdException w:name="Grid Table 2 Accent 1" w:uiPriority="47"/>
-    <w:lsdException w:name="Grid Table 3 Accent 1" w:uiPriority="48"/>
-    <w:lsdException w:name="Grid Table 4 Accent 1" w:uiPriority="49"/>
-    <w:lsdException w:name="Grid Table 5 Dark Accent 1" w:uiPriority="50"/>
-    <w:lsdException w:name="Grid Table 6 Colorful Accent 1" w:uiPriority="51"/>
-    <w:lsdException w:name="Grid Table 7 Colorful Accent 1" w:uiPriority="52"/>
-    <w:lsdException w:name="Grid Table 1 Light Accent 2" w:uiPriority="46"/>
-    <w:lsdException w:name="Grid Table 2 Accent 2" w:uiPriority="47"/>
-    <w:lsdException w:name="Grid Table 3 Accent 2" w:uiPriority="48"/>
-    <w:lsdException w:name="Grid Table 4 Accent 2" w:uiPriority="49"/>
-    <w:lsdException w:name="Grid Table 5 Dark Accent 2" w:uiPriority="50"/>
-    <w:lsdException w:name="Grid Table 6 Colorful Accent 2" w:uiPriority="51"/>
-    <w:lsdException w:name="Grid Table 7 Colorful Accent 2" w:uiPriority="52"/>
-    <w:lsdException w:name="Grid Table 1 Light Accent 3" w:uiPriority="46"/>
-    <w:lsdException w:name="Grid Table 2 Accent 3" w:uiPriority="47"/>
-    <w:lsdException w:name="Grid Table 3 Accent 3" w:uiPriority="48"/>
-    <w:lsdException w:name="Grid Table 4 Accent 3" w:uiPriority="49"/>
-    <w:lsdException w:name="Grid Table 5 Dark Accent 3" w:uiPriority="50"/>
-    <w:lsdException w:name="Grid Table 6 Colorful Accent 3" w:uiPriority="51"/>
-    <w:lsdException w:name="Grid Table 7 Colorful Accent 3" w:uiPriority="52"/>
-    <w:lsdException w:name="Grid Table 1 Light Accent 4" w:uiPriority="46"/>
-    <w:lsdException w:name="Grid Table 2 Accent 4" w:uiPriority="47"/>
-    <w:lsdException w:name="Grid Table 3 Accent 4" w:uiPriority="48"/>
-    <w:lsdException w:name="Grid Table 4 Accent 4" w:uiPriority="49"/>
-    <w:lsdException w:name="Grid Table 5 Dark Accent 4" w:uiPriority="50"/>
-    <w:lsdException w:name="Grid Table 6 Colorful Accent 4" w:uiPriority="51"/>
-    <w:lsdException w:name="Grid Table 7 Colorful Accent 4" w:uiPriority="52"/>
-    <w:lsdException w:name="Grid Table 1 Light Accent 5" w:uiPriority="46"/>
-    <w:lsdException w:name="Grid Table 2 Accent 5" w:uiPriority="47"/>
-    <w:lsdException w:name="Grid Table 3 Accent 5" w:uiPriority="48"/>
-    <w:lsdException w:name="Grid Table 4 Accent 5" w:uiPriority="49"/>
-    <w:lsdException w:name="Grid Table 5 Dark Accent 5" w:uiPriority="50"/>
-    <w:lsdException w:name="Grid Table 6 Colorful Accent 5" w:uiPriority="51"/>
-    <w:lsdException w:name="Grid Table 7 Colorful Accent 5" w:uiPriority="52"/>
-    <w:lsdException w:name="Grid Table 1 Light Accent 6" w:uiPriority="46"/>
-    <w:lsdException w:name="Grid Table 2 Accent 6" w:uiPriority="47"/>
-    <w:lsdException w:name="Grid Table 3 Accent 6" w:uiPriority="48"/>
-    <w:lsdException w:name="Grid Table 4 Accent 6" w:uiPriority="49"/>
-    <w:lsdException w:name="Grid Table 5 Dark Accent 6" w:uiPriority="50"/>
-    <w:lsdException w:name="Grid Table 6 Colorful Accent 6" w:uiPriority="51"/>
-    <w:lsdException w:name="Grid Table 7 Colorful Accent 6" w:uiPriority="52"/>
-    <w:lsdException w:name="List Table 1 Light" w:uiPriority="46"/>
-    <w:lsdException w:name="List Table 2" w:uiPriority="47"/>
-    <w:lsdException w:name="List Table 3" w:uiPriority="48"/>
-    <w:lsdException w:name="List Table 4" w:uiPriority="49"/>
-    <w:lsdException w:name="List Table 5 Dark" w:uiPriority="50"/>
-    <w:lsdException w:name="List Table 6 Colorful" w:uiPriority="51"/>
-    <w:lsdException w:name="List Table 7 Colorful" w:uiPriority="52"/>
-    <w:lsdException w:name="List Table 1 Light Accent 1" w:uiPriority="46"/>
-    <w:lsdException w:name="List Table 2 Accent 1" w:uiPriority="47"/>
-    <w:lsdException w:name="List Table 3 Accent 1" w:uiPriority="48"/>
-    <w:lsdException w:name="List Table 4 Accent 1" w:uiPriority="49"/>
-    <w:lsdException w:name="List Table 5 Dark Accent 1" w:uiPriority="50"/>
-    <w:lsdException w:name="List Table 6 Colorful Accent 1" w:uiPriority="51"/>
-    <w:lsdException w:name="List Table 7 Colorful Accent 1" w:uiPriority="52"/>
-    <w:lsdException w:name="List Table 1 Light Accent 2" w:uiPriority="46"/>
-    <w:lsdException w:name="List Table 2 Accent 2" w:uiPriority="47"/>
-    <w:lsdException w:name="List Table 3 Accent 2" w:uiPriority="48"/>
-    <w:lsdException w:name="List Table 4 Accent 2" w:uiPriority="49"/>
-    <w:lsdException w:name="List Table 5 Dark Accent 2" w:uiPriority="50"/>
-    <w:lsdException w:name="List Table 6 Colorful Accent 2" w:uiPriority="51"/>
-    <w:lsdException w:name="List Table 7 Colorful Accent 2" w:uiPriority="52"/>
-    <w:lsdException w:name="List Table 1 Light Accent 3" w:uiPriority="46"/>
-    <w:lsdException w:name="List Table 2 Accent 3" w:uiPriority="47"/>
-    <w:lsdException w:name="List Table 3 Accent 3" w:uiPriority="48"/>
-    <w:lsdException w:name="List Table 4 Accent 3" w:uiPriority="49"/>
-    <w:lsdException w:name="List Table 5 Dark Accent 3" w:uiPriority="50"/>
-    <w:lsdException w:name="List Table 6 Colorful Accent 3" w:uiPriority="51"/>
-    <w:lsdException w:name="List Table 7 Colorful Accent 3" w:uiPriority="52"/>
-    <w:lsdException w:name="List Table 1 Light Accent 4" w:uiPriority="46"/>
-    <w:lsdException w:name="List Table 2 Accent 4" w:uiPriority="47"/>
-    <w:lsdException w:name="List Table 3 Accent 4" w:uiPriority="48"/>
-    <w:lsdException w:name="List Table 4 Accent 4" w:uiPriority="49"/>
-    <w:lsdException w:name="List Table 5 Dark Accent 4" w:uiPriority="50"/>
-    <w:lsdException w:name="List Table 6 Colorful Accent 4" w:uiPriority="51"/>
-    <w:lsdException w:name="List Table 7 Colorful Accent 4" w:uiPriority="52"/>
-    <w:lsdException w:name="List Table 1 Light Accent 5" w:uiPriority="46"/>
-    <w:lsdException w:name="List Table 2 Accent 5" w:uiPriority="47"/>
-    <w:lsdException w:name="List Table 3 Accent 5" w:uiPriority="48"/>
-    <w:lsdException w:name="List Table 4 Accent 5" w:uiPriority="49"/>
-    <w:lsdException w:name="List Table 5 Dark Accent 5" w:uiPriority="50"/>
-    <w:lsdException w:name="List Table 6 Colorful Accent 5" w:uiPriority="51"/>
-    <w:lsdException w:name="List Table 7 Colorful Accent 5" w:uiPriority="52"/>
-    <w:lsdException w:name="List Table 1 Light Accent 6" w:uiPriority="46"/>
-    <w:lsdException w:name="List Table 2 Accent 6" w:uiPriority="47"/>
-    <w:lsdException w:name="List Table 3 Accent 6" w:uiPriority="48"/>
-    <w:lsdException w:name="List Table 4 Accent 6" w:uiPriority="49"/>
-    <w:lsdException w:name="List Table 5 Dark Accent 6" w:uiPriority="50"/>
-    <w:lsdException w:name="List Table 6 Colorful Accent 6" w:uiPriority="51"/>
-    <w:lsdException w:name="List Table 7 Colorful Accent 6" w:uiPriority="52"/>
-    <w:lsdException w:name="Mention" w:semiHidden="1" w:uiPriority="99" w:unhideWhenUsed="1"/>
-    <w:lsdException w:name="Smart Hyperlink" w:semiHidden="1" w:uiPriority="99" w:unhideWhenUsed="1"/>
-    <w:lsdException w:name="Hashtag" w:semiHidden="1" w:uiPriority="99" w:unhideWhenUsed="1"/>
-    <w:lsdException w:name="Unresolved Mention" w:semiHidden="1" w:uiPriority="99" w:unhideWhenUsed="1"/>
-    <w:lsdException w:name="Smart Link" w:semiHidden="1" w:uiPriority="99" w:unhideWhenUsed="1"/>
-  </w:latentStyles>
+  <w:latentStyles w:defLockedState="0" w:defUIPriority="0" w:defSemiHidden="0" w:defUnhideWhenUsed="0" w:defQFormat="0" w:count="267"/>
+  <w:style w:type="paragraph" w:default="1" w:styleId="Normal">
+    <w:name w:val="Normal"/>
+    <w:qFormat/>
+  </w:style>
+  <w:style w:type="paragraph" w:styleId="Heading1">
+    <w:name w:val="heading 1"/>
+    <w:basedOn w:val="Normal"/>
+    <w:next w:val="BodyText"/>
+    <w:uiPriority w:val="9"/>
+    <w:qFormat/>
+    <w:pPr>
+      <w:keepNext/>
+      <w:keepLines/>
+      <w:spacing w:before="480" w:after="0"/>
+      <w:outlineLvl w:val="0"/>
+    </w:pPr>
+    <w:rPr>
+      <w:rFonts w:asciiTheme="majorHAnsi" w:eastAsiaTheme="majorEastAsia" w:hAnsiTheme="majorHAnsi" w:cstheme="majorBidi"/>
+      <w:b/>
+      <w:bCs/>
+      <w:color w:val="345A8A" w:themeColor="accent1" w:themeShade="B5"/>
+      <w:sz w:val="32"/>
+      <w:szCs w:val="32"/>
+    </w:rPr>
+  </w:style>
+  <w:style w:type="paragraph" w:styleId="Heading2">
+    <w:name w:val="heading 2"/>
+    <w:basedOn w:val="Normal"/>
+    <w:next w:val="BodyText"/>
+    <w:uiPriority w:val="9"/>
+    <w:unhideWhenUsed/>
+    <w:qFormat/>
+    <w:pPr>
+      <w:keepNext/>
+      <w:keepLines/>
+      <w:spacing w:before="200" w:after="0"/>
+      <w:outlineLvl w:val="1"/>
+    </w:pPr>
+    <w:rPr>
+      <w:rFonts w:asciiTheme="majorHAnsi" w:eastAsiaTheme="majorEastAsia" w:hAnsiTheme="majorHAnsi" w:cstheme="majorBidi"/>
+      <w:b/>
+      <w:bCs/>
+      <w:color w:val="4F81BD" w:themeColor="accent1"/>
+      <w:sz w:val="32"/>
+      <w:szCs w:val="32"/>
+    </w:rPr>
+  </w:style>
+  <w:style w:type="paragraph" w:styleId="Heading3">
+    <w:name w:val="heading 3"/>
+    <w:basedOn w:val="Normal"/>
+    <w:next w:val="BodyText"/>
+    <w:uiPriority w:val="9"/>
+    <w:unhideWhenUsed/>
+    <w:qFormat/>
+    <w:pPr>
+      <w:keepNext/>
+      <w:keepLines/>
+      <w:spacing w:before="200" w:after="0"/>
+      <w:outlineLvl w:val="2"/>
+    </w:pPr>
+    <w:rPr>
+      <w:rFonts w:asciiTheme="majorHAnsi" w:eastAsiaTheme="majorEastAsia" w:hAnsiTheme="majorHAnsi" w:cstheme="majorBidi"/>
+      <w:b/>
+      <w:bCs/>
+      <w:color w:val="4F81BD" w:themeColor="accent1"/>
+      <w:sz w:val="28"/>
+      <w:szCs w:val="28"/>
+    </w:rPr>
+  </w:style>
+  <w:style w:type="paragraph" w:styleId="Heading4">
+    <w:name w:val="heading 4"/>
+    <w:basedOn w:val="Normal"/>
+    <w:next w:val="BodyText"/>
+    <w:uiPriority w:val="9"/>
+    <w:unhideWhenUsed/>
+    <w:qFormat/>
+    <w:pPr>
+      <w:keepNext/>
+      <w:keepLines/>
+      <w:spacing w:before="200" w:after="0"/>
+      <w:outlineLvl w:val="3"/>
+    </w:pPr>
+    <w:rPr>
+      <w:rFonts w:asciiTheme="majorHAnsi" w:eastAsiaTheme="majorEastAsia" w:hAnsiTheme="majorHAnsi" w:cstheme="majorBidi"/>
+      <w:b/>
+      <w:bCs/>
+      <w:color w:val="4F81BD" w:themeColor="accent1"/>
+    </w:rPr>
+  </w:style>
+  <w:style w:type="paragraph" w:styleId="Heading5">
+    <w:name w:val="heading 5"/>
+    <w:basedOn w:val="Normal"/>
+    <w:next w:val="BodyText"/>
+    <w:uiPriority w:val="9"/>
+    <w:unhideWhenUsed/>
+    <w:qFormat/>
+    <w:rsid w:val="00884F3F"/>
+    <w:pPr>
+      <w:keepNext/>
+      <w:keepLines/>
+      <w:pageBreakBefore/>
+      <w:spacing w:before="200" w:after="0" w:line="20" w:lineRule="exact"/>
+      <w:outlineLvl w:val="4"/>
+    </w:pPr>
+    <w:rPr>
+      <w:rFonts w:asciiTheme="majorHAnsi" w:eastAsiaTheme="majorEastAsia" w:hAnsiTheme="majorHAnsi" w:cstheme="majorBidi"/>
+      <w:i/>
+      <w:iCs/>
+      <w:color w:val="FFFFFF" w:themeColor="background1"/>
+      <w:sz w:val="16"/>
+    </w:rPr>
+  </w:style>
+  <w:style w:type="paragraph" w:styleId="Heading6">
+    <w:name w:val="heading 6"/>
+    <w:basedOn w:val="Normal"/>
+    <w:next w:val="BodyText"/>
+    <w:uiPriority w:val="9"/>
+    <w:unhideWhenUsed/>
+    <w:qFormat/>
+    <w:pPr>
+      <w:keepNext/>
+      <w:keepLines/>
+      <w:spacing w:before="200" w:after="0"/>
+      <w:outlineLvl w:val="5"/>
+    </w:pPr>
+    <w:rPr>
+      <w:rFonts w:asciiTheme="majorHAnsi" w:eastAsiaTheme="majorEastAsia" w:hAnsiTheme="majorHAnsi" w:cstheme="majorBidi"/>
+      <w:color w:val="4F81BD" w:themeColor="accent1"/>
+    </w:rPr>
+  </w:style>
+  <w:style w:type="character" w:default="1" w:styleId="DefaultParagraphFont">
+    <w:name w:val="Default Paragraph Font"/>
+    <w:uiPriority w:val="1"/>
+    <w:semiHidden/>
+    <w:unhideWhenUsed/>
+  </w:style>
+  <w:style w:type="table" w:default="1" w:styleId="TableNormal">
+    <w:name w:val="Normal Table"/>
+    <w:uiPriority w:val="99"/>
+    <w:semiHidden/>
+    <w:unhideWhenUsed/>
+    <w:tblPr>
+      <w:tblInd w:w="0" w:type="dxa"/>
+      <w:tblCellMar>
+        <w:top w:w="0" w:type="dxa"/>
+        <w:left w:w="108" w:type="dxa"/>
+        <w:bottom w:w="0" w:type="dxa"/>
+        <w:right w:w="108" w:type="dxa"/>
+      </w:tblCellMar>
+    </w:tblPr>
+  </w:style>
+  <w:style w:type="numbering" w:default="1" w:styleId="NoList">
+    <w:name w:val="No List"/>
+    <w:uiPriority w:val="99"/>
+    <w:semiHidden/>
+    <w:unhideWhenUsed/>
+  </w:style>
+  <w:style w:type="paragraph" w:styleId="BodyText">
+    <w:name w:val="Body Text"/>
+    <w:basedOn w:val="Normal"/>
+    <w:qFormat/>
+    <w:pPr>
+      <w:spacing w:before="180" w:after="180"/>
+    </w:pPr>
+  </w:style>
+  <w:style w:type="paragraph" w:customStyle="1" w:styleId="FirstParagraph">
+    <w:name w:val="First Paragraph"/>
+    <w:basedOn w:val="BodyText"/>
+    <w:next w:val="BodyText"/>
+    <w:qFormat/>
+  </w:style>
+  <w:style w:type="paragraph" w:customStyle="1" w:styleId="Compact">
+    <w:name w:val="Compact"/>
+    <w:basedOn w:val="BodyText"/>
+    <w:qFormat/>
+    <w:pPr>
+      <w:spacing w:before="36" w:after="36"/>
+    </w:pPr>
+  </w:style>
+  <w:style w:type="paragraph" w:styleId="Title">
+    <w:name w:val="Title"/>
+    <w:basedOn w:val="Normal"/>
+    <w:next w:val="BodyText"/>
+    <w:qFormat/>
+    <w:pPr>
+      <w:keepNext/>
+      <w:keepLines/>
+      <w:spacing w:before="480" w:after="240"/>
+      <w:jc w:val="center"/>
+    </w:pPr>
+    <w:rPr>
+      <w:rFonts w:asciiTheme="majorHAnsi" w:eastAsiaTheme="majorEastAsia" w:hAnsiTheme="majorHAnsi" w:cstheme="majorBidi"/>
+      <w:b/>
+      <w:bCs/>
+      <w:color w:val="345A8A" w:themeColor="accent1" w:themeShade="B5"/>
+      <w:sz w:val="36"/>
+      <w:szCs w:val="36"/>
+    </w:rPr>
+  </w:style>
+  <w:style w:type="paragraph" w:styleId="Subtitle">
+    <w:name w:val="Subtitle"/>
+    <w:basedOn w:val="Title"/>
+    <w:next w:val="BodyText"/>
+    <w:qFormat/>
+    <w:pPr>
+      <w:spacing w:before="240"/>
+    </w:pPr>
+    <w:rPr>
+      <w:sz w:val="30"/>
+      <w:szCs w:val="30"/>
+    </w:rPr>
+  </w:style>
+  <w:style w:type="paragraph" w:customStyle="1" w:styleId="Author">
+    <w:name w:val="Author"/>
+    <w:next w:val="BodyText"/>
+    <w:qFormat/>
+    <w:pPr>
+      <w:keepNext/>
+      <w:keepLines/>
+      <w:jc w:val="center"/>
+    </w:pPr>
+  </w:style>
+  <w:style w:type="paragraph" w:styleId="Date">
+    <w:name w:val="Date"/>
+    <w:next w:val="BodyText"/>
+    <w:qFormat/>
+    <w:pPr>
+      <w:keepNext/>
+      <w:keepLines/>
+      <w:jc w:val="center"/>
+    </w:pPr>
+  </w:style>
+  <w:style w:type="paragraph" w:customStyle="1" w:styleId="Abstract">
+    <w:name w:val="Abstract"/>
+    <w:basedOn w:val="Normal"/>
+    <w:next w:val="BodyText"/>
+    <w:qFormat/>
+    <w:pPr>
+      <w:keepNext/>
+      <w:keepLines/>
+      <w:spacing w:before="300" w:after="300"/>
+    </w:pPr>
+    <w:rPr>
+      <w:sz w:val="20"/>
+      <w:szCs w:val="20"/>
+    </w:rPr>
+  </w:style>
+  <w:style w:type="paragraph" w:styleId="Bibliography">
+    <w:name w:val="Bibliography"/>
+    <w:basedOn w:val="Normal"/>
+    <w:qFormat/>
+  </w:style>
+  <w:style w:type="paragraph" w:styleId="BlockText">
+    <w:name w:val="Block Text"/>
+    <w:basedOn w:val="BodyText"/>
+    <w:next w:val="BodyText"/>
+    <w:uiPriority w:val="9"/>
+    <w:unhideWhenUsed/>
+    <w:qFormat/>
+    <w:pPr>
+      <w:spacing w:before="100" w:after="100"/>
+    </w:pPr>
+    <w:rPr>
+      <w:rFonts w:asciiTheme="majorHAnsi" w:eastAsiaTheme="majorEastAsia" w:hAnsiTheme="majorHAnsi" w:cstheme="majorBidi"/>
+      <w:bCs/>
+      <w:sz w:val="20"/>
+      <w:szCs w:val="20"/>
+    </w:rPr>
+  </w:style>
+  <w:style w:type="paragraph" w:styleId="FootnoteText">
+    <w:name w:val="footnote text"/>
+    <w:basedOn w:val="Normal"/>
+    <w:uiPriority w:val="9"/>
+    <w:unhideWhenUsed/>
+    <w:qFormat/>
+  </w:style>
+  <w:style w:type="paragraph" w:customStyle="1" w:styleId="DefinitionTerm">
+    <w:name w:val="Definition Term"/>
+    <w:basedOn w:val="Normal"/>
+    <w:next w:val="Definition"/>
+    <w:pPr>
+      <w:keepNext/>
+      <w:keepLines/>
+      <w:spacing w:after="0"/>
+    </w:pPr>
+    <w:rPr>
+      <w:b/>
+    </w:rPr>
+  </w:style>
+  <w:style w:type="paragraph" w:customStyle="1" w:styleId="Definition">
+    <w:name w:val="Definition"/>
+    <w:basedOn w:val="Normal"/>
+  </w:style>
+  <w:style w:type="paragraph" w:styleId="Caption">
+    <w:name w:val="caption"/>
+    <w:basedOn w:val="Normal"/>
+    <w:link w:val="CaptionChar"/>
+    <w:pPr>
+      <w:spacing w:after="120"/>
+    </w:pPr>
+    <w:rPr>
+      <w:i/>
+    </w:rPr>
+  </w:style>
+  <w:style w:type="paragraph" w:customStyle="1" w:styleId="TableCaption">
+    <w:name w:val="Table Caption"/>
+    <w:basedOn w:val="Caption"/>
+    <w:pPr>
+      <w:keepNext/>
+    </w:pPr>
+  </w:style>
+  <w:style w:type="paragraph" w:customStyle="1" w:styleId="ImageCaption">
+    <w:name w:val="Image Caption"/>
+    <w:basedOn w:val="Caption"/>
+  </w:style>
+  <w:style w:type="paragraph" w:customStyle="1" w:styleId="Figure">
+    <w:name w:val="Figure"/>
+    <w:basedOn w:val="Normal"/>
+  </w:style>
+  <w:style w:type="paragraph" w:customStyle="1" w:styleId="FigurewithCaption">
+    <w:name w:val="Figure with Caption"/>
+    <w:basedOn w:val="Figure"/>
+    <w:pPr>
+      <w:keepNext/>
+    </w:pPr>
+  </w:style>
+  <w:style w:type="character" w:customStyle="1" w:styleId="CaptionChar">
+    <w:name w:val="Caption Char"/>
+    <w:basedOn w:val="DefaultParagraphFont"/>
+    <w:link w:val="Caption"/>
+  </w:style>
+  <w:style w:type="character" w:customStyle="1" w:styleId="VerbatimChar">
+    <w:name w:val="Verbatim Char"/>
+    <w:basedOn w:val="CaptionChar"/>
+    <w:link w:val="SourceCode"/>
+    <w:rPr>
+      <w:rFonts w:ascii="Consolas" w:hAnsi="Consolas"/>
+      <w:sz w:val="22"/>
+    </w:rPr>
+  </w:style>
+  <w:style w:type="character" w:styleId="FootnoteReference">
+    <w:name w:val="footnote reference"/>
+    <w:basedOn w:val="CaptionChar"/>
+    <w:rPr>
+      <w:vertAlign w:val="superscript"/>
+    </w:rPr>
+  </w:style>
+  <w:style w:type="character" w:styleId="Hyperlink">
+    <w:name w:val="Hyperlink"/>
+    <w:basedOn w:val="CaptionChar"/>
+    <w:rPr>
+      <w:color w:val="4F81BD" w:themeColor="accent1"/>
+    </w:rPr>
+  </w:style>
+  <w:style w:type="paragraph" w:styleId="TOCHeading">
+    <w:name w:val="TOC Heading"/>
+    <w:basedOn w:val="Heading1"/>
+    <w:next w:val="BodyText"/>
+    <w:uiPriority w:val="39"/>
+    <w:unhideWhenUsed/>
+    <w:qFormat/>
+    <w:pPr>
+      <w:spacing w:before="240" w:line="259" w:lineRule="auto"/>
+      <w:outlineLvl w:val="9"/>
+    </w:pPr>
+    <w:rPr>
+      <w:b w:val="0"/>
+      <w:bCs w:val="0"/>
+      <w:color w:val="365F91" w:themeColor="accent1" w:themeShade="BF"/>
+    </w:rPr>
+  </w:style>
+  <w:style w:type="paragraph" w:customStyle="1" w:styleId="SourceCode">
+    <w:name w:val="Source Code"/>
+    <w:basedOn w:val="Normal"/>
+    <w:link w:val="VerbatimChar"/>
+    <w:pPr>
+      <w:shd w:val="clear" w:color="auto" w:fill="F8F8F8"/>
+      <w:wordWrap w:val="0"/>
+    </w:pPr>
+  </w:style>
+  <w:style w:type="character" w:customStyle="1" w:styleId="KeywordTok">
+    <w:name w:val="KeywordTok"/>
+    <w:basedOn w:val="VerbatimChar"/>
+    <w:rPr>
+      <w:rFonts w:ascii="Consolas" w:hAnsi="Consolas"/>
+      <w:b/>
+      <w:color w:val="204A87"/>
+      <w:sz w:val="22"/>
+      <w:shd w:val="clear" w:color="auto" w:fill="F8F8F8"/>
+    </w:rPr>
+  </w:style>
+  <w:style w:type="character" w:customStyle="1" w:styleId="DataTypeTok">
+    <w:name w:val="DataTypeTok"/>
+    <w:basedOn w:val="VerbatimChar"/>
+    <w:rPr>
+      <w:rFonts w:ascii="Consolas" w:hAnsi="Consolas"/>
+      <w:color w:val="204A87"/>
+      <w:sz w:val="22"/>
+      <w:shd w:val="clear" w:color="auto" w:fill="F8F8F8"/>
+    </w:rPr>
+  </w:style>
+  <w:style w:type="character" w:customStyle="1" w:styleId="DecValTok">
+    <w:name w:val="DecValTok"/>
+    <w:basedOn w:val="VerbatimChar"/>
+    <w:rPr>
+      <w:rFonts w:ascii="Consolas" w:hAnsi="Consolas"/>
+      <w:color w:val="0000CF"/>
+      <w:sz w:val="22"/>
+      <w:shd w:val="clear" w:color="auto" w:fill="F8F8F8"/>
+    </w:rPr>
+  </w:style>
+  <w:style w:type="character" w:customStyle="1" w:styleId="BaseNTok">
+    <w:name w:val="BaseNTok"/>
+    <w:basedOn w:val="VerbatimChar"/>
+    <w:rPr>
+      <w:rFonts w:ascii="Consolas" w:hAnsi="Consolas"/>
+      <w:color w:val="0000CF"/>
+      <w:sz w:val="22"/>
+      <w:shd w:val="clear" w:color="auto" w:fill="F8F8F8"/>
+    </w:rPr>
+  </w:style>
+  <w:style w:type="character" w:customStyle="1" w:styleId="FloatTok">
+    <w:name w:val="FloatTok"/>
+    <w:basedOn w:val="VerbatimChar"/>
+    <w:rPr>
+      <w:rFonts w:ascii="Consolas" w:hAnsi="Consolas"/>
+      <w:color w:val="0000CF"/>
+      <w:sz w:val="22"/>
+      <w:shd w:val="clear" w:color="auto" w:fill="F8F8F8"/>
+    </w:rPr>
+  </w:style>
+  <w:style w:type="character" w:customStyle="1" w:styleId="ConstantTok">
+    <w:name w:val="ConstantTok"/>
+    <w:basedOn w:val="VerbatimChar"/>
+    <w:rPr>
+      <w:rFonts w:ascii="Consolas" w:hAnsi="Consolas"/>
+      <w:color w:val="000000"/>
+      <w:sz w:val="22"/>
+      <w:shd w:val="clear" w:color="auto" w:fill="F8F8F8"/>
+    </w:rPr>
+  </w:style>
+  <w:style w:type="character" w:customStyle="1" w:styleId="CharTok">
+    <w:name w:val="CharTok"/>
+    <w:basedOn w:val="VerbatimChar"/>
+    <w:rPr>
+      <w:rFonts w:ascii="Consolas" w:hAnsi="Consolas"/>
+      <w:color w:val="4E9A06"/>
+      <w:sz w:val="22"/>
+      <w:shd w:val="clear" w:color="auto" w:fill="F8F8F8"/>
+    </w:rPr>
+  </w:style>
+  <w:style w:type="character" w:customStyle="1" w:styleId="SpecialCharTok">
+    <w:name w:val="SpecialCharTok"/>
+    <w:basedOn w:val="VerbatimChar"/>
+    <w:rPr>
+      <w:rFonts w:ascii="Consolas" w:hAnsi="Consolas"/>
+      <w:color w:val="000000"/>
+      <w:sz w:val="22"/>
+      <w:shd w:val="clear" w:color="auto" w:fill="F8F8F8"/>
+    </w:rPr>
+  </w:style>
+  <w:style w:type="character" w:customStyle="1" w:styleId="StringTok">
+    <w:name w:val="StringTok"/>
+    <w:basedOn w:val="VerbatimChar"/>
+    <w:rPr>
+      <w:rFonts w:ascii="Consolas" w:hAnsi="Consolas"/>
+      <w:color w:val="4E9A06"/>
+      <w:sz w:val="22"/>
+      <w:shd w:val="clear" w:color="auto" w:fill="F8F8F8"/>
+    </w:rPr>
+  </w:style>
+  <w:style w:type="character" w:customStyle="1" w:styleId="VerbatimStringTok">
+    <w:name w:val="VerbatimStringTok"/>
+    <w:basedOn w:val="VerbatimChar"/>
+    <w:rPr>
+      <w:rFonts w:ascii="Consolas" w:hAnsi="Consolas"/>
+      <w:color w:val="4E9A06"/>
+      <w:sz w:val="22"/>
+      <w:shd w:val="clear" w:color="auto" w:fill="F8F8F8"/>
+    </w:rPr>
+  </w:style>
+  <w:style w:type="character" w:customStyle="1" w:styleId="SpecialStringTok">
+    <w:name w:val="SpecialStringTok"/>
+    <w:basedOn w:val="VerbatimChar"/>
+    <w:rPr>
+      <w:rFonts w:ascii="Consolas" w:hAnsi="Consolas"/>
+      <w:color w:val="4E9A06"/>
+      <w:sz w:val="22"/>
+      <w:shd w:val="clear" w:color="auto" w:fill="F8F8F8"/>
+    </w:rPr>
+  </w:style>
+  <w:style w:type="character" w:customStyle="1" w:styleId="ImportTok">
+    <w:name w:val="ImportTok"/>
+    <w:basedOn w:val="VerbatimChar"/>
+    <w:rPr>
+      <w:rFonts w:ascii="Consolas" w:hAnsi="Consolas"/>
+      <w:sz w:val="22"/>
+      <w:shd w:val="clear" w:color="auto" w:fill="F8F8F8"/>
+    </w:rPr>
+  </w:style>
+  <w:style w:type="character" w:customStyle="1" w:styleId="CommentTok">
+    <w:name w:val="CommentTok"/>
+    <w:basedOn w:val="VerbatimChar"/>
+    <w:rPr>
+      <w:rFonts w:ascii="Consolas" w:hAnsi="Consolas"/>
+      <w:i/>
+      <w:color w:val="8F5902"/>
+      <w:sz w:val="22"/>
+      <w:shd w:val="clear" w:color="auto" w:fill="F8F8F8"/>
+    </w:rPr>
+  </w:style>
+  <w:style w:type="character" w:customStyle="1" w:styleId="DocumentationTok">
+    <w:name w:val="DocumentationTok"/>
+    <w:basedOn w:val="VerbatimChar"/>
+    <w:rPr>
+      <w:rFonts w:ascii="Consolas" w:hAnsi="Consolas"/>
+      <w:b/>
+      <w:i/>
+      <w:color w:val="8F5902"/>
+      <w:sz w:val="22"/>
+      <w:shd w:val="clear" w:color="auto" w:fill="F8F8F8"/>
+    </w:rPr>
+  </w:style>
+  <w:style w:type="character" w:customStyle="1" w:styleId="AnnotationTok">
+    <w:name w:val="AnnotationTok"/>
+    <w:basedOn w:val="VerbatimChar"/>
+    <w:rPr>
+      <w:rFonts w:ascii="Consolas" w:hAnsi="Consolas"/>
+      <w:b/>
+      <w:i/>
+      <w:color w:val="8F5902"/>
+      <w:sz w:val="22"/>
+      <w:shd w:val="clear" w:color="auto" w:fill="F8F8F8"/>
+    </w:rPr>
+  </w:style>
+  <w:style w:type="character" w:customStyle="1" w:styleId="CommentVarTok">
+    <w:name w:val="CommentVarTok"/>
+    <w:basedOn w:val="VerbatimChar"/>
+    <w:rPr>
+      <w:rFonts w:ascii="Consolas" w:hAnsi="Consolas"/>
+      <w:b/>
+      <w:i/>
+      <w:color w:val="8F5902"/>
+      <w:sz w:val="22"/>
+      <w:shd w:val="clear" w:color="auto" w:fill="F8F8F8"/>
+    </w:rPr>
+  </w:style>
+  <w:style w:type="character" w:customStyle="1" w:styleId="OtherTok">
+    <w:name w:val="OtherTok"/>
+    <w:basedOn w:val="VerbatimChar"/>
+    <w:rPr>
+      <w:rFonts w:ascii="Consolas" w:hAnsi="Consolas"/>
+      <w:color w:val="8F5902"/>
+      <w:sz w:val="22"/>
+      <w:shd w:val="clear" w:color="auto" w:fill="F8F8F8"/>
+    </w:rPr>
+  </w:style>
+  <w:style w:type="character" w:customStyle="1" w:styleId="FunctionTok">
+    <w:name w:val="FunctionTok"/>
+    <w:basedOn w:val="VerbatimChar"/>
+    <w:rPr>
+      <w:rFonts w:ascii="Consolas" w:hAnsi="Consolas"/>
+      <w:color w:val="000000"/>
+      <w:sz w:val="22"/>
+      <w:shd w:val="clear" w:color="auto" w:fill="F8F8F8"/>
+    </w:rPr>
+  </w:style>
+  <w:style w:type="character" w:customStyle="1" w:styleId="VariableTok">
+    <w:name w:val="VariableTok"/>
+    <w:basedOn w:val="VerbatimChar"/>
+    <w:rPr>
+      <w:rFonts w:ascii="Consolas" w:hAnsi="Consolas"/>
+      <w:color w:val="000000"/>
+      <w:sz w:val="22"/>
+      <w:shd w:val="clear" w:color="auto" w:fill="F8F8F8"/>
+    </w:rPr>
+  </w:style>
+  <w:style w:type="character" w:customStyle="1" w:styleId="ControlFlowTok">
+    <w:name w:val="ControlFlowTok"/>
+    <w:basedOn w:val="VerbatimChar"/>
+    <w:rPr>
+      <w:rFonts w:ascii="Consolas" w:hAnsi="Consolas"/>
+      <w:b/>
+      <w:color w:val="204A87"/>
+      <w:sz w:val="22"/>
+      <w:shd w:val="clear" w:color="auto" w:fill="F8F8F8"/>
+    </w:rPr>
+  </w:style>
+  <w:style w:type="character" w:customStyle="1" w:styleId="OperatorTok">
+    <w:name w:val="OperatorTok"/>
+    <w:basedOn w:val="VerbatimChar"/>
+    <w:rPr>
+      <w:rFonts w:ascii="Consolas" w:hAnsi="Consolas"/>
+      <w:b/>
+      <w:color w:val="CE5C00"/>
+      <w:sz w:val="22"/>
+      <w:shd w:val="clear" w:color="auto" w:fill="F8F8F8"/>
+    </w:rPr>
+  </w:style>
+  <w:style w:type="character" w:customStyle="1" w:styleId="BuiltInTok">
+    <w:name w:val="BuiltInTok"/>
+    <w:basedOn w:val="VerbatimChar"/>
+    <w:rPr>
+      <w:rFonts w:ascii="Consolas" w:hAnsi="Consolas"/>
+      <w:sz w:val="22"/>
+      <w:shd w:val="clear" w:color="auto" w:fill="F8F8F8"/>
+    </w:rPr>
+  </w:style>
+  <w:style w:type="character" w:customStyle="1" w:styleId="ExtensionTok">
+    <w:name w:val="ExtensionTok"/>
+    <w:basedOn w:val="VerbatimChar"/>
+    <w:rPr>
+      <w:rFonts w:ascii="Consolas" w:hAnsi="Consolas"/>
+      <w:sz w:val="22"/>
+      <w:shd w:val="clear" w:color="auto" w:fill="F8F8F8"/>
+    </w:rPr>
+  </w:style>
+  <w:style w:type="character" w:customStyle="1" w:styleId="PreprocessorTok">
+    <w:name w:val="PreprocessorTok"/>
+    <w:basedOn w:val="VerbatimChar"/>
+    <w:rPr>
+      <w:rFonts w:ascii="Consolas" w:hAnsi="Consolas"/>
+      <w:i/>
+      <w:color w:val="8F5902"/>
+      <w:sz w:val="22"/>
+      <w:shd w:val="clear" w:color="auto" w:fill="F8F8F8"/>
+    </w:rPr>
+  </w:style>
+  <w:style w:type="character" w:customStyle="1" w:styleId="AttributeTok">
+    <w:name w:val="AttributeTok"/>
+    <w:basedOn w:val="VerbatimChar"/>
+    <w:rPr>
+      <w:rFonts w:ascii="Consolas" w:hAnsi="Consolas"/>
+      <w:color w:val="C4A000"/>
+      <w:sz w:val="22"/>
+      <w:shd w:val="clear" w:color="auto" w:fill="F8F8F8"/>
+    </w:rPr>
+  </w:style>
+  <w:style w:type="character" w:customStyle="1" w:styleId="RegionMarkerTok">
+    <w:name w:val="RegionMarkerTok"/>
+    <w:basedOn w:val="VerbatimChar"/>
+    <w:rPr>
+      <w:rFonts w:ascii="Consolas" w:hAnsi="Consolas"/>
+      <w:sz w:val="22"/>
+      <w:shd w:val="clear" w:color="auto" w:fill="F8F8F8"/>
+    </w:rPr>
+  </w:style>
+  <w:style w:type="character" w:customStyle="1" w:styleId="InformationTok">
+    <w:name w:val="InformationTok"/>
+    <w:basedOn w:val="VerbatimChar"/>
+    <w:rPr>
+      <w:rFonts w:ascii="Consolas" w:hAnsi="Consolas"/>
+      <w:b/>
+      <w:i/>
+      <w:color w:val="8F5902"/>
+      <w:sz w:val="22"/>
+      <w:shd w:val="clear" w:color="auto" w:fill="F8F8F8"/>
+    </w:rPr>
+  </w:style>
+  <w:style w:type="character" w:customStyle="1" w:styleId="WarningTok">
+    <w:name w:val="WarningTok"/>
+    <w:basedOn w:val="VerbatimChar"/>
+    <w:rPr>
+      <w:rFonts w:ascii="Consolas" w:hAnsi="Consolas"/>
+      <w:b/>
+      <w:i/>
+      <w:color w:val="8F5902"/>
+      <w:sz w:val="22"/>
+      <w:shd w:val="clear" w:color="auto" w:fill="F8F8F8"/>
+    </w:rPr>
+  </w:style>
+  <w:style w:type="character" w:customStyle="1" w:styleId="AlertTok">
+    <w:name w:val="AlertTok"/>
+    <w:basedOn w:val="VerbatimChar"/>
+    <w:rPr>
+      <w:rFonts w:ascii="Consolas" w:hAnsi="Consolas"/>
+      <w:color w:val="EF2929"/>
+      <w:sz w:val="22"/>
+      <w:shd w:val="clear" w:color="auto" w:fill="F8F8F8"/>
+    </w:rPr>
+  </w:style>
+  <w:style w:type="character" w:customStyle="1" w:styleId="ErrorTok">
+    <w:name w:val="ErrorTok"/>
+    <w:basedOn w:val="VerbatimChar"/>
+    <w:rPr>
+      <w:rFonts w:ascii="Consolas" w:hAnsi="Consolas"/>
+      <w:b/>
+      <w:color w:val="A40000"/>
+      <w:sz w:val="22"/>
+      <w:shd w:val="clear" w:color="auto" w:fill="F8F8F8"/>
+    </w:rPr>
+  </w:style>
+  <w:style w:type="character" w:customStyle="1" w:styleId="NormalTok">
+    <w:name w:val="NormalTok"/>
+    <w:basedOn w:val="VerbatimChar"/>
+    <w:rPr>
+      <w:rFonts w:ascii="Consolas" w:hAnsi="Consolas"/>
+      <w:sz w:val="22"/>
+      <w:shd w:val="clear" w:color="auto" w:fill="F8F8F8"/>
+    </w:rPr>
+  </w:style>
+  <w:style w:type="character" w:styleId="LineNumber">
+    <w:name w:val="line number"/>
+    <w:basedOn w:val="DefaultParagraphFont"/>
+    <w:rsid w:val="00014752"/>
+  </w:style>
+</w:styles>
+</file>
+
+<file path=word/stylesWithEffects.xml><?xml version="1.0" encoding="utf-8"?>
+<w:styles xmlns:wpc="http://schemas.microsoft.com/office/word/2010/wordprocessingCanvas" xmlns:mc="http://schemas.openxmlformats.org/markup-compatibility/2006" xmlns:o="urn:schemas-microsoft-com:office:office" xmlns:r="http://schemas.openxmlformats.org/officeDocument/2006/relationships" xmlns:m="http://schemas.openxmlformats.org/officeDocument/2006/math" xmlns:v="urn:schemas-microsoft-com:vml" xmlns:wp14="http://schemas.microsoft.com/office/word/2010/wordprocessingDrawing" xmlns:wp="http://schemas.openxmlformats.org/drawingml/2006/wordprocessingDrawing" xmlns:w10="urn:schemas-microsoft-com:office:word" xmlns:w="http://schemas.openxmlformats.org/wordprocessingml/2006/main" xmlns:w14="http://schemas.microsoft.com/office/word/2010/wordml" xmlns:wpg="http://schemas.microsoft.com/office/word/2010/wordprocessingGroup" xmlns:wpi="http://schemas.microsoft.com/office/word/2010/wordprocessingInk" xmlns:wne="http://schemas.microsoft.com/office/word/2006/wordml" xmlns:wps="http://schemas.microsoft.com/office/word/2010/wordprocessingShape" mc:Ignorable="w14 wp14">
+  <w:docDefaults>
+    <w:rPrDefault>
+      <w:rPr>
+        <w:rFonts w:asciiTheme="minorHAnsi" w:eastAsiaTheme="minorHAnsi" w:hAnsiTheme="minorHAnsi" w:cstheme="minorBidi"/>
+        <w:sz w:val="24"/>
+        <w:szCs w:val="24"/>
+        <w:lang w:val="en-US" w:eastAsia="en-US" w:bidi="ar-SA"/>
+      </w:rPr>
+    </w:rPrDefault>
+    <w:pPrDefault>
+      <w:pPr>
+        <w:spacing w:after="200"/>
+      </w:pPr>
+    </w:pPrDefault>
+  </w:docDefaults>
+  <w:latentStyles w:defLockedState="0" w:defUIPriority="0" w:defSemiHidden="0" w:defUnhideWhenUsed="0" w:defQFormat="0" w:count="267"/>
   <w:style w:type="paragraph" w:default="1" w:styleId="Normal">
     <w:name w:val="Normal"/>
     <w:qFormat/>

</xml_diff>